<commit_message>
changements classDiagram, REquirements, SequenceDiagram
</commit_message>
<xml_diff>
--- a/Requirements.docx
+++ b/Requirements.docx
@@ -1,271 +1,39 @@
 
 <file path=word/document.xml><?xml version="1.0" encoding="utf-8"?>
-<w:document xmlns:wpc="http://schemas.microsoft.com/office/word/2010/wordprocessingCanvas" xmlns:cx="http://schemas.microsoft.com/office/drawing/2014/chartex" xmlns:cx1="http://schemas.microsoft.com/office/drawing/2015/9/8/chartex" xmlns:cx2="http://schemas.microsoft.com/office/drawing/2015/10/21/chartex" xmlns:cx3="http://schemas.microsoft.com/office/drawing/2016/5/9/chartex" xmlns:cx4="http://schemas.microsoft.com/office/drawing/2016/5/10/chartex" xmlns:cx5="http://schemas.microsoft.com/office/drawing/2016/5/11/chartex" xmlns:cx6="http://schemas.microsoft.com/office/drawing/2016/5/12/chartex" xmlns:cx7="http://schemas.microsoft.com/office/drawing/2016/5/13/chartex" xmlns:cx8="http://schemas.microsoft.com/office/drawing/2016/5/14/chartex" xmlns:mc="http://schemas.openxmlformats.org/markup-compatibility/2006" xmlns:aink="http://schemas.microsoft.com/office/drawing/2016/ink" xmlns:am3d="http://schemas.microsoft.com/office/drawing/2017/model3d" xmlns:o="urn:schemas-microsoft-com:office:office" xmlns:oel="http://schemas.microsoft.com/office/2019/extlst" xmlns:r="http://schemas.openxmlformats.org/officeDocument/2006/relationships" xmlns:m="http://schemas.openxmlformats.org/officeDocument/2006/math" xmlns:v="urn:schemas-microsoft-com:vml" xmlns:wp14="http://schemas.microsoft.com/office/word/2010/wordprocessingDrawing" xmlns:wp="http://schemas.openxmlformats.org/drawingml/2006/wordprocessingDrawing" xmlns:w10="urn:schemas-microsoft-com:office:word" xmlns:w="http://schemas.openxmlformats.org/wordprocessingml/2006/main" xmlns:w14="http://schemas.microsoft.com/office/word/2010/wordml" xmlns:w15="http://schemas.microsoft.com/office/word/2012/wordml" xmlns:w16cex="http://schemas.microsoft.com/office/word/2018/wordml/cex" xmlns:w16cid="http://schemas.microsoft.com/office/word/2016/wordml/cid" xmlns:w16="http://schemas.microsoft.com/office/word/2018/wordml" xmlns:w16du="http://schemas.microsoft.com/office/word/2023/wordml/word16du" xmlns:w16sdtdh="http://schemas.microsoft.com/office/word/2020/wordml/sdtdatahash" xmlns:w16se="http://schemas.microsoft.com/office/word/2015/wordml/symex" xmlns:wpg="http://schemas.microsoft.com/office/word/2010/wordprocessingGroup" xmlns:wpi="http://schemas.microsoft.com/office/word/2010/wordprocessingInk" xmlns:wne="http://schemas.microsoft.com/office/word/2006/wordml" xmlns:wps="http://schemas.microsoft.com/office/word/2010/wordprocessingShape" mc:Ignorable="w14 w15 w16se w16cid w16 w16cex w16sdtdh w16du wp14">
+<w:document xmlns:wpc="http://schemas.microsoft.com/office/word/2010/wordprocessingCanvas" xmlns:cx="http://schemas.microsoft.com/office/drawing/2014/chartex" xmlns:cx1="http://schemas.microsoft.com/office/drawing/2015/9/8/chartex" xmlns:cx2="http://schemas.microsoft.com/office/drawing/2015/10/21/chartex" xmlns:cx3="http://schemas.microsoft.com/office/drawing/2016/5/9/chartex" xmlns:cx4="http://schemas.microsoft.com/office/drawing/2016/5/10/chartex" xmlns:cx5="http://schemas.microsoft.com/office/drawing/2016/5/11/chartex" xmlns:cx6="http://schemas.microsoft.com/office/drawing/2016/5/12/chartex" xmlns:cx7="http://schemas.microsoft.com/office/drawing/2016/5/13/chartex" xmlns:cx8="http://schemas.microsoft.com/office/drawing/2016/5/14/chartex" xmlns:mc="http://schemas.openxmlformats.org/markup-compatibility/2006" xmlns:aink="http://schemas.microsoft.com/office/drawing/2016/ink" xmlns:am3d="http://schemas.microsoft.com/office/drawing/2017/model3d" xmlns:o="urn:schemas-microsoft-com:office:office" xmlns:oel="http://schemas.microsoft.com/office/2019/extlst" xmlns:r="http://schemas.openxmlformats.org/officeDocument/2006/relationships" xmlns:m="http://schemas.openxmlformats.org/officeDocument/2006/math" xmlns:v="urn:schemas-microsoft-com:vml" xmlns:wp14="http://schemas.microsoft.com/office/word/2010/wordprocessingDrawing" xmlns:wp="http://schemas.openxmlformats.org/drawingml/2006/wordprocessingDrawing" xmlns:w10="urn:schemas-microsoft-com:office:word" xmlns:w="http://schemas.openxmlformats.org/wordprocessingml/2006/main" xmlns:w14="http://schemas.microsoft.com/office/word/2010/wordml" xmlns:w15="http://schemas.microsoft.com/office/word/2012/wordml" xmlns:w16cex="http://schemas.microsoft.com/office/word/2018/wordml/cex" xmlns:w16cid="http://schemas.microsoft.com/office/word/2016/wordml/cid" xmlns:w16="http://schemas.microsoft.com/office/word/2018/wordml" xmlns:w16sdtdh="http://schemas.microsoft.com/office/word/2020/wordml/sdtdatahash" xmlns:w16se="http://schemas.microsoft.com/office/word/2015/wordml/symex" xmlns:wpg="http://schemas.microsoft.com/office/word/2010/wordprocessingGroup" xmlns:wpi="http://schemas.microsoft.com/office/word/2010/wordprocessingInk" xmlns:wne="http://schemas.microsoft.com/office/word/2006/wordml" xmlns:wps="http://schemas.microsoft.com/office/word/2010/wordprocessingShape" mc:Ignorable="w14 w15 w16se w16cid w16 w16cex w16sdtdh wp14">
   <w:body>
     <w:p>
-      <w:proofErr w:type="spellStart"/>
-      <w:r>
-        <w:t>Functionnal</w:t>
-      </w:r>
-      <w:proofErr w:type="spellEnd"/>
-      <w:r>
-        <w:t xml:space="preserve"> and non-</w:t>
-      </w:r>
-      <w:proofErr w:type="spellStart"/>
-      <w:r>
-        <w:t>functionnal</w:t>
-      </w:r>
-      <w:proofErr w:type="spellEnd"/>
-      <w:r>
-        <w:t xml:space="preserve"> </w:t>
-      </w:r>
-      <w:proofErr w:type="spellStart"/>
-      <w:r>
-        <w:t>requirements</w:t>
-      </w:r>
-      <w:proofErr w:type="spellEnd"/>
-      <w:r>
-        <w:t xml:space="preserve"> :</w:t>
-      </w:r>
-    </w:p>
-    <w:p/>
-    <w:tbl>
-      <w:tblPr>
-        <w:tblStyle w:val="Grilledutableau"/>
-        <w:tblW w:w="0" w:type="auto"/>
-        <w:tblLook w:val="04A0" w:firstRow="1" w:lastRow="0" w:firstColumn="1" w:lastColumn="0" w:noHBand="0" w:noVBand="1"/>
-      </w:tblPr>
-      <w:tblGrid>
-        <w:gridCol w:w="4531"/>
-        <w:gridCol w:w="4531"/>
-      </w:tblGrid>
-      <w:tr>
-        <w:tc>
-          <w:tcPr>
-            <w:tcW w:w="4531" w:type="dxa"/>
-          </w:tcPr>
-          <w:p>
-            <w:proofErr w:type="spellStart"/>
-            <w:r>
-              <w:t>Functionnal</w:t>
-            </w:r>
-            <w:proofErr w:type="spellEnd"/>
-          </w:p>
-        </w:tc>
-        <w:tc>
-          <w:tcPr>
-            <w:tcW w:w="4531" w:type="dxa"/>
-          </w:tcPr>
-          <w:p>
-            <w:r>
-              <w:t>Non-</w:t>
-            </w:r>
-            <w:proofErr w:type="spellStart"/>
-            <w:r>
-              <w:t>functionnal</w:t>
-            </w:r>
-            <w:proofErr w:type="spellEnd"/>
-          </w:p>
-        </w:tc>
-      </w:tr>
-      <w:tr>
-        <w:tc>
-          <w:tcPr>
-            <w:tcW w:w="4531" w:type="dxa"/>
-          </w:tcPr>
-          <w:p/>
-        </w:tc>
-        <w:tc>
-          <w:tcPr>
-            <w:tcW w:w="4531" w:type="dxa"/>
-          </w:tcPr>
-          <w:p>
-            <w:r>
-              <w:t>L’application doit être développée avant le 07/06</w:t>
-            </w:r>
-          </w:p>
-        </w:tc>
-      </w:tr>
-      <w:tr>
-        <w:tc>
-          <w:tcPr>
-            <w:tcW w:w="4531" w:type="dxa"/>
-          </w:tcPr>
-          <w:p/>
-        </w:tc>
-        <w:tc>
-          <w:tcPr>
-            <w:tcW w:w="4531" w:type="dxa"/>
-          </w:tcPr>
-          <w:p/>
-        </w:tc>
-      </w:tr>
-      <w:tr>
-        <w:tc>
-          <w:tcPr>
-            <w:tcW w:w="4531" w:type="dxa"/>
-          </w:tcPr>
-          <w:p/>
-        </w:tc>
-        <w:tc>
-          <w:tcPr>
-            <w:tcW w:w="4531" w:type="dxa"/>
-          </w:tcPr>
-          <w:p/>
-        </w:tc>
-      </w:tr>
-      <w:tr>
-        <w:tc>
-          <w:tcPr>
-            <w:tcW w:w="4531" w:type="dxa"/>
-          </w:tcPr>
-          <w:p/>
-        </w:tc>
-        <w:tc>
-          <w:tcPr>
-            <w:tcW w:w="4531" w:type="dxa"/>
-          </w:tcPr>
-          <w:p/>
-        </w:tc>
-      </w:tr>
-      <w:tr>
-        <w:tc>
-          <w:tcPr>
-            <w:tcW w:w="4531" w:type="dxa"/>
-          </w:tcPr>
-          <w:p/>
-        </w:tc>
-        <w:tc>
-          <w:tcPr>
-            <w:tcW w:w="4531" w:type="dxa"/>
-          </w:tcPr>
-          <w:p/>
-        </w:tc>
-      </w:tr>
-      <w:tr>
-        <w:tc>
-          <w:tcPr>
-            <w:tcW w:w="4531" w:type="dxa"/>
-          </w:tcPr>
-          <w:p/>
-        </w:tc>
-        <w:tc>
-          <w:tcPr>
-            <w:tcW w:w="4531" w:type="dxa"/>
-          </w:tcPr>
-          <w:p/>
-        </w:tc>
-      </w:tr>
-      <w:tr>
-        <w:tc>
-          <w:tcPr>
-            <w:tcW w:w="4531" w:type="dxa"/>
-          </w:tcPr>
-          <w:p/>
-        </w:tc>
-        <w:tc>
-          <w:tcPr>
-            <w:tcW w:w="4531" w:type="dxa"/>
-          </w:tcPr>
-          <w:p/>
-        </w:tc>
-      </w:tr>
-    </w:tbl>
-    <w:p>
-      <w:proofErr w:type="spellStart"/>
-      <w:r>
-        <w:t>Functionnal</w:t>
-      </w:r>
-      <w:proofErr w:type="spellEnd"/>
-      <w:r>
-        <w:t> :</w:t>
+      <w:pPr>
+        <w:pStyle w:val="NormalWeb"/>
+        <w:rPr>
+          <w:lang w:val="en-US"/>
+        </w:rPr>
+      </w:pPr>
+      <w:r>
+        <w:rPr>
+          <w:rStyle w:val="lev"/>
+          <w:rFonts w:eastAsiaTheme="majorEastAsia"/>
+          <w:lang w:val="en-US"/>
+        </w:rPr>
+        <w:t>Functional Requirements:</w:t>
       </w:r>
     </w:p>
     <w:p>
       <w:pPr>
         <w:pStyle w:val="NormalWeb"/>
-      </w:pPr>
-      <w:proofErr w:type="spellStart"/>
+        <w:ind w:left="720"/>
+        <w:rPr>
+          <w:lang w:val="en-US"/>
+        </w:rPr>
+      </w:pPr>
       <w:r>
         <w:rPr>
           <w:rStyle w:val="lev"/>
           <w:rFonts w:eastAsiaTheme="majorEastAsia"/>
-        </w:rPr>
-        <w:t>Functional</w:t>
-      </w:r>
-      <w:proofErr w:type="spellEnd"/>
-      <w:r>
-        <w:rPr>
-          <w:rStyle w:val="lev"/>
-          <w:rFonts w:eastAsiaTheme="majorEastAsia"/>
-        </w:rPr>
-        <w:t xml:space="preserve"> </w:t>
-      </w:r>
-      <w:proofErr w:type="spellStart"/>
-      <w:proofErr w:type="gramStart"/>
-      <w:r>
-        <w:rPr>
-          <w:rStyle w:val="lev"/>
-          <w:rFonts w:eastAsiaTheme="majorEastAsia"/>
-        </w:rPr>
-        <w:t>Requirements</w:t>
-      </w:r>
-      <w:proofErr w:type="spellEnd"/>
-      <w:r>
-        <w:rPr>
-          <w:rStyle w:val="lev"/>
-          <w:rFonts w:eastAsiaTheme="majorEastAsia"/>
-        </w:rPr>
-        <w:t>:</w:t>
-      </w:r>
-      <w:proofErr w:type="gramEnd"/>
-    </w:p>
-    <w:p>
-      <w:pPr>
-        <w:pStyle w:val="NormalWeb"/>
-        <w:ind w:left="720"/>
-      </w:pPr>
-      <w:r>
-        <w:rPr>
-          <w:rStyle w:val="lev"/>
-          <w:rFonts w:eastAsiaTheme="majorEastAsia"/>
-        </w:rPr>
-        <w:t xml:space="preserve">Data </w:t>
-      </w:r>
-      <w:proofErr w:type="spellStart"/>
-      <w:r>
-        <w:rPr>
-          <w:rStyle w:val="lev"/>
-          <w:rFonts w:eastAsiaTheme="majorEastAsia"/>
-        </w:rPr>
-        <w:t>Analysis</w:t>
-      </w:r>
-      <w:proofErr w:type="spellEnd"/>
-      <w:r>
-        <w:rPr>
-          <w:rStyle w:val="lev"/>
-          <w:rFonts w:eastAsiaTheme="majorEastAsia"/>
-        </w:rPr>
-        <w:t xml:space="preserve"> </w:t>
-      </w:r>
-      <w:proofErr w:type="spellStart"/>
-      <w:proofErr w:type="gramStart"/>
-      <w:r>
-        <w:rPr>
-          <w:rStyle w:val="lev"/>
-          <w:rFonts w:eastAsiaTheme="majorEastAsia"/>
-        </w:rPr>
-        <w:t>Functionality</w:t>
-      </w:r>
-      <w:proofErr w:type="spellEnd"/>
-      <w:r>
-        <w:rPr>
-          <w:rStyle w:val="lev"/>
-          <w:rFonts w:eastAsiaTheme="majorEastAsia"/>
-        </w:rPr>
-        <w:t>:</w:t>
-      </w:r>
-      <w:proofErr w:type="gramEnd"/>
+          <w:lang w:val="en-US"/>
+        </w:rPr>
+        <w:t>Data Analysis Functionality:</w:t>
+      </w:r>
     </w:p>
     <w:p>
       <w:pPr>
@@ -292,18 +60,7 @@
           <w:lang w:val="en-US" w:eastAsia="fr-FR"/>
           <w14:ligatures w14:val="none"/>
         </w:rPr>
-        <w:t>The</w:t>
-      </w:r>
-      <w:r>
-        <w:rPr>
-          <w:rFonts w:ascii="Times New Roman" w:eastAsia="Times New Roman" w:hAnsi="Times New Roman" w:cs="Times New Roman"/>
-          <w:kern w:val="0"/>
-          <w:sz w:val="24"/>
-          <w:szCs w:val="24"/>
-          <w:lang w:val="en-US" w:eastAsia="fr-FR"/>
-          <w14:ligatures w14:val="none"/>
-        </w:rPr>
-        <w:t xml:space="preserve"> system shall be able to analyze data from sensors to ensure their proper functioning.</w:t>
+        <w:t>The system shall be able to analyze data from sensors to ensure their proper functioning.</w:t>
       </w:r>
     </w:p>
     <w:p>
@@ -374,7 +131,6 @@
           <w14:ligatures w14:val="none"/>
         </w:rPr>
       </w:pPr>
-      <w:proofErr w:type="gramStart"/>
       <w:r>
         <w:rPr>
           <w:rFonts w:ascii="Times New Roman" w:eastAsia="Times New Roman" w:hAnsi="Symbol" w:cs="Times New Roman"/>
@@ -408,21 +164,7 @@
           <w:lang w:eastAsia="fr-FR"/>
           <w14:ligatures w14:val="none"/>
         </w:rPr>
-        <w:t>Security</w:t>
-      </w:r>
-      <w:proofErr w:type="gramEnd"/>
-      <w:r>
-        <w:rPr>
-          <w:rFonts w:ascii="Times New Roman" w:eastAsia="Times New Roman" w:hAnsi="Times New Roman" w:cs="Times New Roman"/>
-          <w:b/>
-          <w:bCs/>
-          <w:kern w:val="0"/>
-          <w:sz w:val="24"/>
-          <w:szCs w:val="24"/>
-          <w:lang w:eastAsia="fr-FR"/>
-          <w14:ligatures w14:val="none"/>
-        </w:rPr>
-        <w:t xml:space="preserve"> </w:t>
+        <w:t xml:space="preserve">Security </w:t>
       </w:r>
       <w:proofErr w:type="spellStart"/>
       <w:r>
@@ -521,7 +263,6 @@
           <w14:ligatures w14:val="none"/>
         </w:rPr>
       </w:pPr>
-      <w:proofErr w:type="gramStart"/>
       <w:r>
         <w:rPr>
           <w:rFonts w:ascii="Times New Roman" w:eastAsia="Times New Roman" w:hAnsi="Symbol" w:cs="Times New Roman"/>
@@ -555,21 +296,7 @@
           <w:lang w:eastAsia="fr-FR"/>
           <w14:ligatures w14:val="none"/>
         </w:rPr>
-        <w:t>Air</w:t>
-      </w:r>
-      <w:proofErr w:type="gramEnd"/>
-      <w:r>
-        <w:rPr>
-          <w:rFonts w:ascii="Times New Roman" w:eastAsia="Times New Roman" w:hAnsi="Times New Roman" w:cs="Times New Roman"/>
-          <w:b/>
-          <w:bCs/>
-          <w:kern w:val="0"/>
-          <w:sz w:val="24"/>
-          <w:szCs w:val="24"/>
-          <w:lang w:eastAsia="fr-FR"/>
-          <w14:ligatures w14:val="none"/>
-        </w:rPr>
-        <w:t xml:space="preserve"> </w:t>
+        <w:t xml:space="preserve">Air </w:t>
       </w:r>
       <w:proofErr w:type="spellStart"/>
       <w:r>
@@ -696,7 +423,6 @@
           <w14:ligatures w14:val="none"/>
         </w:rPr>
       </w:pPr>
-      <w:proofErr w:type="gramStart"/>
       <w:r>
         <w:rPr>
           <w:rFonts w:ascii="Times New Roman" w:eastAsia="Times New Roman" w:hAnsi="Symbol" w:cs="Times New Roman"/>
@@ -734,7 +460,6 @@
         <w:t>Integration</w:t>
       </w:r>
       <w:proofErr w:type="spellEnd"/>
-      <w:proofErr w:type="gramEnd"/>
       <w:r>
         <w:rPr>
           <w:rFonts w:ascii="Times New Roman" w:eastAsia="Times New Roman" w:hAnsi="Times New Roman" w:cs="Times New Roman"/>
@@ -900,7 +625,6 @@
           <w14:ligatures w14:val="none"/>
         </w:rPr>
       </w:pPr>
-      <w:proofErr w:type="gramStart"/>
       <w:r>
         <w:rPr>
           <w:rFonts w:ascii="Times New Roman" w:eastAsia="Times New Roman" w:hAnsi="Symbol" w:cs="Times New Roman"/>
@@ -934,21 +658,7 @@
           <w:lang w:eastAsia="fr-FR"/>
           <w14:ligatures w14:val="none"/>
         </w:rPr>
-        <w:t>Performance</w:t>
-      </w:r>
-      <w:proofErr w:type="gramEnd"/>
-      <w:r>
-        <w:rPr>
-          <w:rFonts w:ascii="Times New Roman" w:eastAsia="Times New Roman" w:hAnsi="Times New Roman" w:cs="Times New Roman"/>
-          <w:b/>
-          <w:bCs/>
-          <w:kern w:val="0"/>
-          <w:sz w:val="24"/>
-          <w:szCs w:val="24"/>
-          <w:lang w:eastAsia="fr-FR"/>
-          <w14:ligatures w14:val="none"/>
-        </w:rPr>
-        <w:t>:</w:t>
+        <w:t>Performance:</w:t>
       </w:r>
     </w:p>
     <w:p>
@@ -976,7 +686,6 @@
           <w:lang w:val="en-US" w:eastAsia="fr-FR"/>
           <w14:ligatures w14:val="none"/>
         </w:rPr>
-        <w:lastRenderedPageBreak/>
         <w:t>The system's algorithms for data analysis shall execute efficiently, with a measurable duration in milliseconds</w:t>
       </w:r>
     </w:p>
@@ -1020,7 +729,6 @@
           <w14:ligatures w14:val="none"/>
         </w:rPr>
       </w:pPr>
-      <w:proofErr w:type="gramStart"/>
       <w:r>
         <w:rPr>
           <w:rFonts w:ascii="Times New Roman" w:eastAsia="Times New Roman" w:hAnsi="Symbol" w:cs="Times New Roman"/>
@@ -1058,7 +766,6 @@
         <w:t>Reliability</w:t>
       </w:r>
       <w:proofErr w:type="spellEnd"/>
-      <w:proofErr w:type="gramEnd"/>
       <w:r>
         <w:rPr>
           <w:rFonts w:ascii="Times New Roman" w:eastAsia="Times New Roman" w:hAnsi="Times New Roman" w:cs="Times New Roman"/>
@@ -1141,7 +848,6 @@
           <w14:ligatures w14:val="none"/>
         </w:rPr>
       </w:pPr>
-      <w:proofErr w:type="gramStart"/>
       <w:r>
         <w:rPr>
           <w:rFonts w:ascii="Times New Roman" w:eastAsia="Times New Roman" w:hAnsi="Symbol" w:cs="Times New Roman"/>
@@ -1179,7 +885,6 @@
         <w:t>Scalability</w:t>
       </w:r>
       <w:proofErr w:type="spellEnd"/>
-      <w:proofErr w:type="gramEnd"/>
       <w:r>
         <w:rPr>
           <w:rFonts w:ascii="Times New Roman" w:eastAsia="Times New Roman" w:hAnsi="Times New Roman" w:cs="Times New Roman"/>
@@ -1219,6 +924,7 @@
           <w:lang w:val="en-US" w:eastAsia="fr-FR"/>
           <w14:ligatures w14:val="none"/>
         </w:rPr>
+        <w:lastRenderedPageBreak/>
         <w:t>The system architecture shall be designed to accommodate future expansion, including a growing number of sensors and users.</w:t>
       </w:r>
     </w:p>
@@ -1262,7 +968,6 @@
           <w14:ligatures w14:val="none"/>
         </w:rPr>
       </w:pPr>
-      <w:proofErr w:type="gramStart"/>
       <w:r>
         <w:rPr>
           <w:rFonts w:ascii="Times New Roman" w:eastAsia="Times New Roman" w:hAnsi="Symbol" w:cs="Times New Roman"/>
@@ -1296,21 +1001,7 @@
           <w:lang w:eastAsia="fr-FR"/>
           <w14:ligatures w14:val="none"/>
         </w:rPr>
-        <w:t>Security</w:t>
-      </w:r>
-      <w:proofErr w:type="gramEnd"/>
-      <w:r>
-        <w:rPr>
-          <w:rFonts w:ascii="Times New Roman" w:eastAsia="Times New Roman" w:hAnsi="Times New Roman" w:cs="Times New Roman"/>
-          <w:b/>
-          <w:bCs/>
-          <w:kern w:val="0"/>
-          <w:sz w:val="24"/>
-          <w:szCs w:val="24"/>
-          <w:lang w:eastAsia="fr-FR"/>
-          <w14:ligatures w14:val="none"/>
-        </w:rPr>
-        <w:t>:</w:t>
+        <w:t>Security:</w:t>
       </w:r>
     </w:p>
     <w:p>
@@ -1381,7 +1072,6 @@
           <w14:ligatures w14:val="none"/>
         </w:rPr>
       </w:pPr>
-      <w:proofErr w:type="gramStart"/>
       <w:r>
         <w:rPr>
           <w:rFonts w:ascii="Times New Roman" w:eastAsia="Times New Roman" w:hAnsi="Symbol" w:cs="Times New Roman"/>
@@ -1419,7 +1109,6 @@
         <w:t>Usability</w:t>
       </w:r>
       <w:proofErr w:type="spellEnd"/>
-      <w:proofErr w:type="gramEnd"/>
       <w:r>
         <w:rPr>
           <w:rFonts w:ascii="Times New Roman" w:eastAsia="Times New Roman" w:hAnsi="Times New Roman" w:cs="Times New Roman"/>
@@ -1502,7 +1191,6 @@
           <w14:ligatures w14:val="none"/>
         </w:rPr>
       </w:pPr>
-      <w:proofErr w:type="gramStart"/>
       <w:r>
         <w:rPr>
           <w:rFonts w:ascii="Times New Roman" w:eastAsia="Times New Roman" w:hAnsi="Symbol" w:cs="Times New Roman"/>
@@ -1540,7 +1228,6 @@
         <w:t>Maintainability</w:t>
       </w:r>
       <w:proofErr w:type="spellEnd"/>
-      <w:proofErr w:type="gramEnd"/>
       <w:r>
         <w:rPr>
           <w:rFonts w:ascii="Times New Roman" w:eastAsia="Times New Roman" w:hAnsi="Times New Roman" w:cs="Times New Roman"/>
@@ -1629,7 +1316,7 @@
 </file>
 
 <file path=word/numbering.xml><?xml version="1.0" encoding="utf-8"?>
-<w:numbering xmlns:wpc="http://schemas.microsoft.com/office/word/2010/wordprocessingCanvas" xmlns:cx="http://schemas.microsoft.com/office/drawing/2014/chartex" xmlns:cx1="http://schemas.microsoft.com/office/drawing/2015/9/8/chartex" xmlns:cx2="http://schemas.microsoft.com/office/drawing/2015/10/21/chartex" xmlns:cx3="http://schemas.microsoft.com/office/drawing/2016/5/9/chartex" xmlns:cx4="http://schemas.microsoft.com/office/drawing/2016/5/10/chartex" xmlns:cx5="http://schemas.microsoft.com/office/drawing/2016/5/11/chartex" xmlns:cx6="http://schemas.microsoft.com/office/drawing/2016/5/12/chartex" xmlns:cx7="http://schemas.microsoft.com/office/drawing/2016/5/13/chartex" xmlns:cx8="http://schemas.microsoft.com/office/drawing/2016/5/14/chartex" xmlns:mc="http://schemas.openxmlformats.org/markup-compatibility/2006" xmlns:aink="http://schemas.microsoft.com/office/drawing/2016/ink" xmlns:am3d="http://schemas.microsoft.com/office/drawing/2017/model3d" xmlns:o="urn:schemas-microsoft-com:office:office" xmlns:oel="http://schemas.microsoft.com/office/2019/extlst" xmlns:r="http://schemas.openxmlformats.org/officeDocument/2006/relationships" xmlns:m="http://schemas.openxmlformats.org/officeDocument/2006/math" xmlns:v="urn:schemas-microsoft-com:vml" xmlns:wp14="http://schemas.microsoft.com/office/word/2010/wordprocessingDrawing" xmlns:wp="http://schemas.openxmlformats.org/drawingml/2006/wordprocessingDrawing" xmlns:w10="urn:schemas-microsoft-com:office:word" xmlns:w="http://schemas.openxmlformats.org/wordprocessingml/2006/main" xmlns:w14="http://schemas.microsoft.com/office/word/2010/wordml" xmlns:w15="http://schemas.microsoft.com/office/word/2012/wordml" xmlns:w16cex="http://schemas.microsoft.com/office/word/2018/wordml/cex" xmlns:w16cid="http://schemas.microsoft.com/office/word/2016/wordml/cid" xmlns:w16="http://schemas.microsoft.com/office/word/2018/wordml" xmlns:w16du="http://schemas.microsoft.com/office/word/2023/wordml/word16du" xmlns:w16sdtdh="http://schemas.microsoft.com/office/word/2020/wordml/sdtdatahash" xmlns:w16se="http://schemas.microsoft.com/office/word/2015/wordml/symex" xmlns:wpg="http://schemas.microsoft.com/office/word/2010/wordprocessingGroup" xmlns:wpi="http://schemas.microsoft.com/office/word/2010/wordprocessingInk" xmlns:wne="http://schemas.microsoft.com/office/word/2006/wordml" xmlns:wps="http://schemas.microsoft.com/office/word/2010/wordprocessingShape" mc:Ignorable="w14 w15 w16se w16cid w16 w16cex w16sdtdh w16du wp14">
+<w:numbering xmlns:wpc="http://schemas.microsoft.com/office/word/2010/wordprocessingCanvas" xmlns:cx="http://schemas.microsoft.com/office/drawing/2014/chartex" xmlns:cx1="http://schemas.microsoft.com/office/drawing/2015/9/8/chartex" xmlns:cx2="http://schemas.microsoft.com/office/drawing/2015/10/21/chartex" xmlns:cx3="http://schemas.microsoft.com/office/drawing/2016/5/9/chartex" xmlns:cx4="http://schemas.microsoft.com/office/drawing/2016/5/10/chartex" xmlns:cx5="http://schemas.microsoft.com/office/drawing/2016/5/11/chartex" xmlns:cx6="http://schemas.microsoft.com/office/drawing/2016/5/12/chartex" xmlns:cx7="http://schemas.microsoft.com/office/drawing/2016/5/13/chartex" xmlns:cx8="http://schemas.microsoft.com/office/drawing/2016/5/14/chartex" xmlns:mc="http://schemas.openxmlformats.org/markup-compatibility/2006" xmlns:aink="http://schemas.microsoft.com/office/drawing/2016/ink" xmlns:am3d="http://schemas.microsoft.com/office/drawing/2017/model3d" xmlns:o="urn:schemas-microsoft-com:office:office" xmlns:oel="http://schemas.microsoft.com/office/2019/extlst" xmlns:r="http://schemas.openxmlformats.org/officeDocument/2006/relationships" xmlns:m="http://schemas.openxmlformats.org/officeDocument/2006/math" xmlns:v="urn:schemas-microsoft-com:vml" xmlns:wp14="http://schemas.microsoft.com/office/word/2010/wordprocessingDrawing" xmlns:wp="http://schemas.openxmlformats.org/drawingml/2006/wordprocessingDrawing" xmlns:w10="urn:schemas-microsoft-com:office:word" xmlns:w="http://schemas.openxmlformats.org/wordprocessingml/2006/main" xmlns:w14="http://schemas.microsoft.com/office/word/2010/wordml" xmlns:w15="http://schemas.microsoft.com/office/word/2012/wordml" xmlns:w16cex="http://schemas.microsoft.com/office/word/2018/wordml/cex" xmlns:w16cid="http://schemas.microsoft.com/office/word/2016/wordml/cid" xmlns:w16="http://schemas.microsoft.com/office/word/2018/wordml" xmlns:w16sdtdh="http://schemas.microsoft.com/office/word/2020/wordml/sdtdatahash" xmlns:w16se="http://schemas.microsoft.com/office/word/2015/wordml/symex" xmlns:wpg="http://schemas.microsoft.com/office/word/2010/wordprocessingGroup" xmlns:wpi="http://schemas.microsoft.com/office/word/2010/wordprocessingInk" xmlns:wne="http://schemas.microsoft.com/office/word/2006/wordml" xmlns:wps="http://schemas.microsoft.com/office/word/2010/wordprocessingShape" mc:Ignorable="w14 w15 w16se w16cid w16 w16cex w16sdtdh wp14">
   <w:abstractNum w:abstractNumId="0" w15:restartNumberingAfterBreak="0">
     <w:nsid w:val="06797641"/>
     <w:multiLevelType w:val="multilevel"/>
@@ -3922,7 +3609,7 @@
 </file>
 
 <file path=word/styles.xml><?xml version="1.0" encoding="utf-8"?>
-<w:styles xmlns:mc="http://schemas.openxmlformats.org/markup-compatibility/2006" xmlns:r="http://schemas.openxmlformats.org/officeDocument/2006/relationships" xmlns:w="http://schemas.openxmlformats.org/wordprocessingml/2006/main" xmlns:w14="http://schemas.microsoft.com/office/word/2010/wordml" xmlns:w15="http://schemas.microsoft.com/office/word/2012/wordml" xmlns:w16cex="http://schemas.microsoft.com/office/word/2018/wordml/cex" xmlns:w16cid="http://schemas.microsoft.com/office/word/2016/wordml/cid" xmlns:w16="http://schemas.microsoft.com/office/word/2018/wordml" xmlns:w16du="http://schemas.microsoft.com/office/word/2023/wordml/word16du" xmlns:w16sdtdh="http://schemas.microsoft.com/office/word/2020/wordml/sdtdatahash" xmlns:w16se="http://schemas.microsoft.com/office/word/2015/wordml/symex" mc:Ignorable="w14 w15 w16se w16cid w16 w16cex w16sdtdh w16du">
+<w:styles xmlns:mc="http://schemas.openxmlformats.org/markup-compatibility/2006" xmlns:r="http://schemas.openxmlformats.org/officeDocument/2006/relationships" xmlns:w="http://schemas.openxmlformats.org/wordprocessingml/2006/main" xmlns:w14="http://schemas.microsoft.com/office/word/2010/wordml" xmlns:w15="http://schemas.microsoft.com/office/word/2012/wordml" xmlns:w16cex="http://schemas.microsoft.com/office/word/2018/wordml/cex" xmlns:w16cid="http://schemas.microsoft.com/office/word/2016/wordml/cid" xmlns:w16="http://schemas.microsoft.com/office/word/2018/wordml" xmlns:w16sdtdh="http://schemas.microsoft.com/office/word/2020/wordml/sdtdatahash" xmlns:w16se="http://schemas.microsoft.com/office/word/2015/wordml/symex" mc:Ignorable="w14 w15 w16se w16cid w16 w16cex w16sdtdh">
   <w:docDefaults>
     <w:rPrDefault>
       <w:rPr>

</xml_diff>